<commit_message>
end of the lab
</commit_message>
<xml_diff>
--- a/Rapport-Allemano-Labo2.docx
+++ b/Rapport-Allemano-Labo2.docx
@@ -56,16 +56,57 @@
     <w:p>
       <w:pPr>
         <w:spacing w:after="0"/>
-        <w:ind w:left="4956" w:firstLine="708"/>
-        <w:rPr>
-          <w:lang w:val="fr-FR"/>
-        </w:rPr>
-      </w:pPr>
-      <w:r>
-        <w:rPr>
-          <w:lang w:val="fr-FR"/>
-        </w:rPr>
-        <w:t>Yohann Paulus</w:t>
+        <w:rPr>
+          <w:lang w:val="fr-FR"/>
+        </w:rPr>
+      </w:pPr>
+      <w:r>
+        <w:rPr>
+          <w:lang w:val="fr-FR"/>
+        </w:rPr>
+        <w:tab/>
+      </w:r>
+      <w:r>
+        <w:rPr>
+          <w:lang w:val="fr-FR"/>
+        </w:rPr>
+        <w:tab/>
+      </w:r>
+      <w:r>
+        <w:rPr>
+          <w:lang w:val="fr-FR"/>
+        </w:rPr>
+        <w:tab/>
+      </w:r>
+      <w:r>
+        <w:rPr>
+          <w:lang w:val="fr-FR"/>
+        </w:rPr>
+        <w:tab/>
+      </w:r>
+      <w:r>
+        <w:rPr>
+          <w:lang w:val="fr-FR"/>
+        </w:rPr>
+        <w:tab/>
+      </w:r>
+      <w:r>
+        <w:rPr>
+          <w:lang w:val="fr-FR"/>
+        </w:rPr>
+        <w:tab/>
+      </w:r>
+      <w:r>
+        <w:rPr>
+          <w:lang w:val="fr-FR"/>
+        </w:rPr>
+        <w:tab/>
+      </w:r>
+      <w:r>
+        <w:rPr>
+          <w:lang w:val="fr-FR"/>
+        </w:rPr>
+        <w:tab/>
       </w:r>
     </w:p>
     <w:p>
@@ -80,71 +121,32 @@
         <w:rPr>
           <w:lang w:val="fr-FR"/>
         </w:rPr>
-        <w:t xml:space="preserve">Luca </w:t>
-      </w:r>
-      <w:proofErr w:type="spellStart"/>
-      <w:r>
-        <w:rPr>
-          <w:lang w:val="fr-FR"/>
-        </w:rPr>
-        <w:t>Zacheo</w:t>
-      </w:r>
-      <w:proofErr w:type="spellEnd"/>
-    </w:p>
-    <w:p>
-      <w:pPr>
-        <w:spacing w:after="0"/>
-        <w:rPr>
-          <w:lang w:val="fr-FR"/>
-        </w:rPr>
-      </w:pPr>
-      <w:r>
-        <w:rPr>
-          <w:lang w:val="fr-FR"/>
-        </w:rPr>
-        <w:tab/>
-      </w:r>
-      <w:r>
-        <w:rPr>
-          <w:lang w:val="fr-FR"/>
-        </w:rPr>
-        <w:tab/>
-      </w:r>
-      <w:r>
-        <w:rPr>
-          <w:lang w:val="fr-FR"/>
-        </w:rPr>
-        <w:tab/>
-      </w:r>
-      <w:r>
-        <w:rPr>
-          <w:lang w:val="fr-FR"/>
-        </w:rPr>
-        <w:tab/>
-      </w:r>
-      <w:r>
-        <w:rPr>
-          <w:lang w:val="fr-FR"/>
-        </w:rPr>
-        <w:tab/>
-      </w:r>
-      <w:r>
-        <w:rPr>
-          <w:lang w:val="fr-FR"/>
-        </w:rPr>
-        <w:tab/>
-      </w:r>
-      <w:r>
-        <w:rPr>
-          <w:lang w:val="fr-FR"/>
-        </w:rPr>
-        <w:tab/>
-      </w:r>
-      <w:r>
-        <w:rPr>
-          <w:lang w:val="fr-FR"/>
-        </w:rPr>
-        <w:tab/>
+        <w:fldChar w:fldCharType="begin"/>
+      </w:r>
+      <w:r>
+        <w:rPr>
+          <w:lang w:val="fr-FR"/>
+        </w:rPr>
+        <w:instrText xml:space="preserve"> TIME \@ "dd/MM/yyyy" </w:instrText>
+      </w:r>
+      <w:r>
+        <w:rPr>
+          <w:lang w:val="fr-FR"/>
+        </w:rPr>
+        <w:fldChar w:fldCharType="separate"/>
+      </w:r>
+      <w:r>
+        <w:rPr>
+          <w:noProof/>
+          <w:lang w:val="fr-FR"/>
+        </w:rPr>
+        <w:t>08/05/2022</w:t>
+      </w:r>
+      <w:r>
+        <w:rPr>
+          <w:lang w:val="fr-FR"/>
+        </w:rPr>
+        <w:fldChar w:fldCharType="end"/>
       </w:r>
     </w:p>
     <w:p>
@@ -155,37 +157,6 @@
           <w:lang w:val="fr-FR"/>
         </w:rPr>
       </w:pPr>
-      <w:r>
-        <w:rPr>
-          <w:lang w:val="fr-FR"/>
-        </w:rPr>
-        <w:fldChar w:fldCharType="begin"/>
-      </w:r>
-      <w:r>
-        <w:rPr>
-          <w:lang w:val="fr-FR"/>
-        </w:rPr>
-        <w:instrText xml:space="preserve"> TIME \@ "dd/MM/yyyy" </w:instrText>
-      </w:r>
-      <w:r>
-        <w:rPr>
-          <w:lang w:val="fr-FR"/>
-        </w:rPr>
-        <w:fldChar w:fldCharType="separate"/>
-      </w:r>
-      <w:r>
-        <w:rPr>
-          <w:noProof/>
-          <w:lang w:val="fr-FR"/>
-        </w:rPr>
-        <w:t>06/05/2022</w:t>
-      </w:r>
-      <w:r>
-        <w:rPr>
-          <w:lang w:val="fr-FR"/>
-        </w:rPr>
-        <w:fldChar w:fldCharType="end"/>
-      </w:r>
     </w:p>
     <w:p>
       <w:pPr>
@@ -195,6 +166,18 @@
           <w:lang w:val="fr-FR"/>
         </w:rPr>
       </w:pPr>
+      <w:r>
+        <w:rPr>
+          <w:lang w:val="fr-FR"/>
+        </w:rPr>
+        <w:t xml:space="preserve">Duc </w:t>
+      </w:r>
+      <w:r>
+        <w:rPr>
+          <w:lang w:val="fr-FR"/>
+        </w:rPr>
+        <w:t>Alexandre</w:t>
+      </w:r>
     </w:p>
     <w:p>
       <w:pPr>
@@ -204,11 +187,19 @@
           <w:lang w:val="fr-FR"/>
         </w:rPr>
       </w:pPr>
-      <w:r>
-        <w:rPr>
-          <w:lang w:val="fr-FR"/>
-        </w:rPr>
-        <w:t xml:space="preserve">Prof/assistant </w:t>
+      <w:proofErr w:type="spellStart"/>
+      <w:r>
+        <w:rPr>
+          <w:lang w:val="fr-FR"/>
+        </w:rPr>
+        <w:t>Fortunato</w:t>
+      </w:r>
+      <w:proofErr w:type="spellEnd"/>
+      <w:r>
+        <w:rPr>
+          <w:lang w:val="fr-FR"/>
+        </w:rPr>
+        <w:t xml:space="preserve"> Filipe</w:t>
       </w:r>
     </w:p>
     <w:p>
@@ -407,20 +398,395 @@
         <w:rPr>
           <w:lang w:val="fr-FR"/>
         </w:rPr>
-        <w:t>Analyse</w:t>
-      </w:r>
-    </w:p>
-    <w:p>
-      <w:pPr>
-        <w:rPr>
-          <w:lang w:val="fr-FR"/>
-        </w:rPr>
-      </w:pPr>
-      <w:r>
-        <w:rPr>
-          <w:lang w:val="fr-FR"/>
-        </w:rPr>
-        <w:t>Dans la fonction de chiffrement on peut trouver la ligne :</w:t>
+        <w:t xml:space="preserve">Description de l’implémentation </w:t>
+      </w:r>
+    </w:p>
+    <w:p>
+      <w:pPr>
+        <w:pStyle w:val="Heading3"/>
+        <w:rPr>
+          <w:lang w:val="fr-FR"/>
+        </w:rPr>
+      </w:pPr>
+      <w:r>
+        <w:rPr>
+          <w:lang w:val="fr-FR"/>
+        </w:rPr>
+        <w:t>Chiffrement authentifié</w:t>
+      </w:r>
+    </w:p>
+    <w:p>
+      <w:pPr>
+        <w:rPr>
+          <w:lang w:val="fr-FR"/>
+        </w:rPr>
+      </w:pPr>
+      <w:r>
+        <w:rPr>
+          <w:noProof/>
+          <w:lang w:val="fr-FR"/>
+        </w:rPr>
+        <w:drawing>
+          <wp:inline distT="0" distB="0" distL="0" distR="0" wp14:anchorId="41DC717B" wp14:editId="40419E92">
+            <wp:extent cx="5760720" cy="2969260"/>
+            <wp:effectExtent l="0" t="0" r="0" b="2540"/>
+            <wp:docPr id="1" name="Picture 1" descr="Diagram, schematic&#10;&#10;Description automatically generated"/>
+            <wp:cNvGraphicFramePr>
+              <a:graphicFrameLocks xmlns:a="http://schemas.openxmlformats.org/drawingml/2006/main" noChangeAspect="1"/>
+            </wp:cNvGraphicFramePr>
+            <a:graphic xmlns:a="http://schemas.openxmlformats.org/drawingml/2006/main">
+              <a:graphicData uri="http://schemas.openxmlformats.org/drawingml/2006/picture">
+                <pic:pic xmlns:pic="http://schemas.openxmlformats.org/drawingml/2006/picture">
+                  <pic:nvPicPr>
+                    <pic:cNvPr id="1" name="Picture 1" descr="Diagram, schematic&#10;&#10;Description automatically generated"/>
+                    <pic:cNvPicPr/>
+                  </pic:nvPicPr>
+                  <pic:blipFill>
+                    <a:blip r:embed="rId8">
+                      <a:extLst>
+                        <a:ext uri="{28A0092B-C50C-407E-A947-70E740481C1C}">
+                          <a14:useLocalDpi xmlns:a14="http://schemas.microsoft.com/office/drawing/2010/main" val="0"/>
+                        </a:ext>
+                      </a:extLst>
+                    </a:blip>
+                    <a:stretch>
+                      <a:fillRect/>
+                    </a:stretch>
+                  </pic:blipFill>
+                  <pic:spPr>
+                    <a:xfrm>
+                      <a:off x="0" y="0"/>
+                      <a:ext cx="5760720" cy="2969260"/>
+                    </a:xfrm>
+                    <a:prstGeom prst="rect">
+                      <a:avLst/>
+                    </a:prstGeom>
+                  </pic:spPr>
+                </pic:pic>
+              </a:graphicData>
+            </a:graphic>
+          </wp:inline>
+        </w:drawing>
+      </w:r>
+    </w:p>
+    <w:p>
+      <w:pPr>
+        <w:pStyle w:val="Heading3"/>
+        <w:rPr>
+          <w:lang w:val="fr-FR"/>
+        </w:rPr>
+      </w:pPr>
+      <w:r>
+        <w:rPr>
+          <w:lang w:val="fr-FR"/>
+        </w:rPr>
+        <w:t>Vérification du tag et déchiffrement</w:t>
+      </w:r>
+    </w:p>
+    <w:p>
+      <w:pPr>
+        <w:rPr>
+          <w:lang w:val="fr-FR"/>
+        </w:rPr>
+      </w:pPr>
+      <w:r>
+        <w:rPr>
+          <w:noProof/>
+          <w:lang w:val="fr-FR"/>
+        </w:rPr>
+        <w:drawing>
+          <wp:inline distT="0" distB="0" distL="0" distR="0" wp14:anchorId="338BC7AA" wp14:editId="006CB63A">
+            <wp:extent cx="5760720" cy="3503930"/>
+            <wp:effectExtent l="0" t="0" r="0" b="1270"/>
+            <wp:docPr id="3" name="Picture 3" descr="Diagram&#10;&#10;Description automatically generated"/>
+            <wp:cNvGraphicFramePr>
+              <a:graphicFrameLocks xmlns:a="http://schemas.openxmlformats.org/drawingml/2006/main" noChangeAspect="1"/>
+            </wp:cNvGraphicFramePr>
+            <a:graphic xmlns:a="http://schemas.openxmlformats.org/drawingml/2006/main">
+              <a:graphicData uri="http://schemas.openxmlformats.org/drawingml/2006/picture">
+                <pic:pic xmlns:pic="http://schemas.openxmlformats.org/drawingml/2006/picture">
+                  <pic:nvPicPr>
+                    <pic:cNvPr id="3" name="Picture 3" descr="Diagram&#10;&#10;Description automatically generated"/>
+                    <pic:cNvPicPr/>
+                  </pic:nvPicPr>
+                  <pic:blipFill>
+                    <a:blip r:embed="rId9">
+                      <a:extLst>
+                        <a:ext uri="{28A0092B-C50C-407E-A947-70E740481C1C}">
+                          <a14:useLocalDpi xmlns:a14="http://schemas.microsoft.com/office/drawing/2010/main" val="0"/>
+                        </a:ext>
+                      </a:extLst>
+                    </a:blip>
+                    <a:stretch>
+                      <a:fillRect/>
+                    </a:stretch>
+                  </pic:blipFill>
+                  <pic:spPr>
+                    <a:xfrm>
+                      <a:off x="0" y="0"/>
+                      <a:ext cx="5760720" cy="3503930"/>
+                    </a:xfrm>
+                    <a:prstGeom prst="rect">
+                      <a:avLst/>
+                    </a:prstGeom>
+                  </pic:spPr>
+                </pic:pic>
+              </a:graphicData>
+            </a:graphic>
+          </wp:inline>
+        </w:drawing>
+      </w:r>
+    </w:p>
+    <w:p>
+      <w:pPr>
+        <w:rPr>
+          <w:lang w:val="fr-FR"/>
+        </w:rPr>
+      </w:pPr>
+      <w:r>
+        <w:rPr>
+          <w:lang w:val="fr-FR"/>
+        </w:rPr>
+        <w:br w:type="page"/>
+      </w:r>
+    </w:p>
+    <w:p>
+      <w:pPr>
+        <w:pStyle w:val="Heading2"/>
+        <w:rPr>
+          <w:lang w:val="fr-FR"/>
+        </w:rPr>
+      </w:pPr>
+      <w:r>
+        <w:rPr>
+          <w:lang w:val="fr-FR"/>
+        </w:rPr>
+        <w:lastRenderedPageBreak/>
+        <w:t>Analyse de l’attaquant</w:t>
+      </w:r>
+    </w:p>
+    <w:p>
+      <w:pPr>
+        <w:rPr>
+          <w:lang w:val="fr-FR"/>
+        </w:rPr>
+      </w:pPr>
+      <w:r>
+        <w:rPr>
+          <w:lang w:val="fr-FR"/>
+        </w:rPr>
+        <w:t xml:space="preserve">Puisque l’IV est toujours passé en clair, l’attaquant peut le modifier. </w:t>
+      </w:r>
+      <w:r>
+        <w:rPr>
+          <w:lang w:val="fr-FR"/>
+        </w:rPr>
+        <w:t>Cela ne pose pas de problème lors du passage dans le HMAC car on ne tient pas compte de l’IV. Le tag est donc va</w:t>
+      </w:r>
+      <w:r>
+        <w:rPr>
+          <w:lang w:val="fr-FR"/>
+        </w:rPr>
+        <w:t>lid</w:t>
+      </w:r>
+      <w:r>
+        <w:rPr>
+          <w:lang w:val="fr-FR"/>
+        </w:rPr>
+        <w:t>é</w:t>
+      </w:r>
+      <w:r>
+        <w:rPr>
+          <w:lang w:val="fr-FR"/>
+        </w:rPr>
+        <w:t>, on va donc enchaîner avec le déchiffrement.</w:t>
+      </w:r>
+    </w:p>
+    <w:p>
+      <w:pPr>
+        <w:rPr>
+          <w:lang w:val="fr-FR"/>
+        </w:rPr>
+      </w:pPr>
+      <w:r>
+        <w:rPr>
+          <w:lang w:val="fr-FR"/>
+        </w:rPr>
+        <w:t>De ce fait</w:t>
+      </w:r>
+      <w:r>
+        <w:rPr>
+          <w:lang w:val="fr-FR"/>
+        </w:rPr>
+        <w:t xml:space="preserve">, </w:t>
+      </w:r>
+      <w:r>
+        <w:rPr>
+          <w:lang w:val="fr-FR"/>
+        </w:rPr>
+        <w:t>un XOR est effectué entre l’IV et le résultat du chiffrement AES. La manière la plus simple de démontrer une attaque est de changer les deux premiers « 0 » du montant du texte clair de la manière suivante :</w:t>
+      </w:r>
+    </w:p>
+    <w:p>
+      <w:pPr>
+        <w:rPr>
+          <w:lang w:val="fr-FR"/>
+        </w:rPr>
+      </w:pPr>
+      <w:r>
+        <w:rPr>
+          <w:noProof/>
+          <w:lang w:val="fr-FR"/>
+        </w:rPr>
+        <w:drawing>
+          <wp:inline distT="0" distB="0" distL="0" distR="0" wp14:anchorId="7C994671" wp14:editId="143C293D">
+            <wp:extent cx="5760720" cy="2257425"/>
+            <wp:effectExtent l="0" t="0" r="0" b="9525"/>
+            <wp:docPr id="4" name="Picture 4" descr="Diagram&#10;&#10;Description automatically generated"/>
+            <wp:cNvGraphicFramePr>
+              <a:graphicFrameLocks xmlns:a="http://schemas.openxmlformats.org/drawingml/2006/main" noChangeAspect="1"/>
+            </wp:cNvGraphicFramePr>
+            <a:graphic xmlns:a="http://schemas.openxmlformats.org/drawingml/2006/main">
+              <a:graphicData uri="http://schemas.openxmlformats.org/drawingml/2006/picture">
+                <pic:pic xmlns:pic="http://schemas.openxmlformats.org/drawingml/2006/picture">
+                  <pic:nvPicPr>
+                    <pic:cNvPr id="4" name="Picture 4" descr="Diagram&#10;&#10;Description automatically generated"/>
+                    <pic:cNvPicPr/>
+                  </pic:nvPicPr>
+                  <pic:blipFill>
+                    <a:blip r:embed="rId10">
+                      <a:extLst>
+                        <a:ext uri="{28A0092B-C50C-407E-A947-70E740481C1C}">
+                          <a14:useLocalDpi xmlns:a14="http://schemas.microsoft.com/office/drawing/2010/main" val="0"/>
+                        </a:ext>
+                      </a:extLst>
+                    </a:blip>
+                    <a:stretch>
+                      <a:fillRect/>
+                    </a:stretch>
+                  </pic:blipFill>
+                  <pic:spPr>
+                    <a:xfrm>
+                      <a:off x="0" y="0"/>
+                      <a:ext cx="5760720" cy="2257425"/>
+                    </a:xfrm>
+                    <a:prstGeom prst="rect">
+                      <a:avLst/>
+                    </a:prstGeom>
+                  </pic:spPr>
+                </pic:pic>
+              </a:graphicData>
+            </a:graphic>
+          </wp:inline>
+        </w:drawing>
+      </w:r>
+    </w:p>
+    <w:p>
+      <w:pPr>
+        <w:rPr>
+          <w:lang w:val="fr-FR"/>
+        </w:rPr>
+      </w:pPr>
+      <w:r>
+        <w:rPr>
+          <w:lang w:val="fr-FR"/>
+        </w:rPr>
+        <w:t>Maintenant le montant du virement sera de 29'125 CHF.- et non plus de 125.- CHF.-</w:t>
+      </w:r>
+    </w:p>
+    <w:p>
+      <w:pPr>
+        <w:rPr>
+          <w:lang w:val="fr-FR"/>
+        </w:rPr>
+      </w:pPr>
+      <w:r>
+        <w:rPr>
+          <w:lang w:val="fr-FR"/>
+        </w:rPr>
+        <w:t xml:space="preserve">On pourrait évidement aussi modifier les prochains chiffres du montant à virer en faisant correspondre le résultat du XOR au code ASCII du chiffre désiré. </w:t>
+      </w:r>
+    </w:p>
+    <w:p>
+      <w:pPr>
+        <w:pStyle w:val="Heading2"/>
+        <w:rPr>
+          <w:lang w:val="fr-FR"/>
+        </w:rPr>
+      </w:pPr>
+      <w:r>
+        <w:rPr>
+          <w:lang w:val="fr-FR"/>
+        </w:rPr>
+        <w:t>Correction du chiffrement</w:t>
+      </w:r>
+    </w:p>
+    <w:p>
+      <w:pPr>
+        <w:rPr>
+          <w:lang w:val="fr-FR"/>
+        </w:rPr>
+      </w:pPr>
+      <w:r>
+        <w:rPr>
+          <w:lang w:val="fr-FR"/>
+        </w:rPr>
+        <w:t xml:space="preserve">Puisque que le problème se trouve dans la modification de l’IV, une solution serait de passer l’IV dans le HMAC. Ainsi, la modification de celui-ci ne serait plus possible </w:t>
+      </w:r>
+      <w:proofErr w:type="gramStart"/>
+      <w:r>
+        <w:rPr>
+          <w:lang w:val="fr-FR"/>
+        </w:rPr>
+        <w:t>puisque il</w:t>
+      </w:r>
+      <w:proofErr w:type="gramEnd"/>
+      <w:r>
+        <w:rPr>
+          <w:lang w:val="fr-FR"/>
+        </w:rPr>
+        <w:t xml:space="preserve"> devrait être intègre pour pouvoir valider le tag.</w:t>
+      </w:r>
+    </w:p>
+    <w:p>
+      <w:pPr>
+        <w:pStyle w:val="Heading1"/>
+        <w:rPr>
+          <w:lang w:val="fr-FR"/>
+        </w:rPr>
+      </w:pPr>
+      <w:r>
+        <w:rPr>
+          <w:lang w:val="fr-FR"/>
+        </w:rPr>
+        <w:t>Un Nouveau Système de Chiffrement</w:t>
+      </w:r>
+    </w:p>
+    <w:p>
+      <w:pPr>
+        <w:pStyle w:val="Heading2"/>
+        <w:rPr>
+          <w:lang w:val="fr-FR"/>
+        </w:rPr>
+      </w:pPr>
+      <w:r>
+        <w:rPr>
+          <w:lang w:val="fr-FR"/>
+        </w:rPr>
+        <w:t>Implémentation du déchiffrement</w:t>
+      </w:r>
+    </w:p>
+    <w:p>
+      <w:pPr>
+        <w:rPr>
+          <w:lang w:val="fr-FR"/>
+        </w:rPr>
+      </w:pPr>
+      <w:r>
+        <w:rPr>
+          <w:lang w:val="fr-FR"/>
+        </w:rPr>
+        <w:t>Dans la fonction de chiffrement on trouve : (m étant le message clair)</w:t>
       </w:r>
     </w:p>
     <w:p>
@@ -437,13 +803,20 @@
           <w:lang w:val="fr-FR"/>
         </w:rPr>
       </w:pPr>
+      <w:r>
+        <w:rPr>
+          <w:rFonts w:ascii="Consolas" w:hAnsi="Consolas"/>
+          <w:lang w:val="fr-FR"/>
+        </w:rPr>
+        <w:t>A*(</w:t>
+      </w:r>
       <w:proofErr w:type="spellStart"/>
       <w:r>
         <w:rPr>
           <w:rFonts w:ascii="Consolas" w:hAnsi="Consolas"/>
           <w:lang w:val="fr-FR"/>
         </w:rPr>
-        <w:t>cipher</w:t>
+        <w:t>m+IV</w:t>
       </w:r>
       <w:proofErr w:type="spellEnd"/>
       <w:r>
@@ -451,15 +824,43 @@
           <w:rFonts w:ascii="Consolas" w:hAnsi="Consolas"/>
           <w:lang w:val="fr-FR"/>
         </w:rPr>
-        <w:t xml:space="preserve"> = </w:t>
-      </w:r>
+        <w:t>)</w:t>
+      </w:r>
+    </w:p>
+    <w:p>
+      <w:pPr>
+        <w:rPr>
+          <w:lang w:val="fr-FR"/>
+        </w:rPr>
+      </w:pPr>
+      <w:r>
+        <w:rPr>
+          <w:lang w:val="fr-FR"/>
+        </w:rPr>
+        <w:t>Pour calculer m, il suffit de retourner la fonction de cette manière (c étant le message chiffré) :</w:t>
+      </w:r>
+    </w:p>
+    <w:p>
+      <w:pPr>
+        <w:pBdr>
+          <w:top w:val="single" w:sz="4" w:space="1" w:color="auto"/>
+          <w:left w:val="single" w:sz="4" w:space="4" w:color="auto"/>
+          <w:bottom w:val="single" w:sz="4" w:space="1" w:color="auto"/>
+          <w:right w:val="single" w:sz="4" w:space="4" w:color="auto"/>
+        </w:pBdr>
+        <w:shd w:val="clear" w:color="auto" w:fill="D9D9D9" w:themeFill="background1" w:themeFillShade="D9"/>
+        <w:rPr>
+          <w:rFonts w:ascii="Consolas" w:hAnsi="Consolas"/>
+          <w:lang w:val="fr-FR"/>
+        </w:rPr>
+      </w:pPr>
       <w:proofErr w:type="spellStart"/>
       <w:r>
         <w:rPr>
           <w:rFonts w:ascii="Consolas" w:hAnsi="Consolas"/>
           <w:lang w:val="fr-FR"/>
         </w:rPr>
-        <w:t>AES.new</w:t>
+        <w:t>A.inverse</w:t>
       </w:r>
       <w:proofErr w:type="spellEnd"/>
       <w:r>
@@ -467,128 +868,876 @@
           <w:rFonts w:ascii="Consolas" w:hAnsi="Consolas"/>
           <w:lang w:val="fr-FR"/>
         </w:rPr>
-        <w:t>(</w:t>
+        <w:t>()*(c) + IV</w:t>
+      </w:r>
+    </w:p>
+    <w:p>
+      <w:pPr>
+        <w:rPr>
+          <w:lang w:val="fr-FR"/>
+        </w:rPr>
+      </w:pPr>
+      <w:r>
+        <w:rPr>
+          <w:lang w:val="fr-FR"/>
+        </w:rPr>
+        <w:t>On a donc le résul</w:t>
+      </w:r>
+      <w:r>
+        <w:rPr>
+          <w:lang w:val="fr-FR"/>
+        </w:rPr>
+        <w:t xml:space="preserve">tat de la </w:t>
+      </w:r>
+      <w:r>
+        <w:rPr>
+          <w:lang w:val="fr-FR"/>
+        </w:rPr>
+        <w:t>multiplication</w:t>
+      </w:r>
+      <w:r>
+        <w:rPr>
+          <w:lang w:val="fr-FR"/>
+        </w:rPr>
+        <w:t xml:space="preserve"> entre la matrice A inversée et le message chiffré,</w:t>
+      </w:r>
+      <w:r>
+        <w:rPr>
+          <w:lang w:val="fr-FR"/>
+        </w:rPr>
+        <w:t xml:space="preserve"> </w:t>
       </w:r>
       <w:proofErr w:type="spellStart"/>
       <w:r>
         <w:rPr>
-          <w:rFonts w:ascii="Consolas" w:hAnsi="Consolas"/>
-          <w:lang w:val="fr-FR"/>
-        </w:rPr>
-        <w:t>key_enc</w:t>
+          <w:lang w:val="fr-FR"/>
+        </w:rPr>
+        <w:t>XORée</w:t>
       </w:r>
       <w:proofErr w:type="spellEnd"/>
       <w:r>
         <w:rPr>
-          <w:rFonts w:ascii="Consolas" w:hAnsi="Consolas"/>
-          <w:lang w:val="fr-FR"/>
-        </w:rPr>
-        <w:t>, AES.MODE_CBC)</w:t>
-      </w:r>
-    </w:p>
-    <w:p>
-      <w:pPr>
-        <w:rPr>
-          <w:lang w:val="fr-FR"/>
-        </w:rPr>
-      </w:pPr>
-      <w:r>
-        <w:rPr>
-          <w:lang w:val="fr-FR"/>
-        </w:rPr>
-        <w:t xml:space="preserve">Le mode opératoire utilisé est donc : </w:t>
+          <w:lang w:val="fr-FR"/>
+        </w:rPr>
+        <w:t xml:space="preserve"> </w:t>
+      </w:r>
+      <w:r>
+        <w:rPr>
+          <w:lang w:val="fr-FR"/>
+        </w:rPr>
+        <w:t>avec l’IV.</w:t>
+      </w:r>
+    </w:p>
+    <w:p>
+      <w:pPr>
+        <w:pStyle w:val="Heading1"/>
+        <w:rPr>
+          <w:lang w:val="fr-FR"/>
+        </w:rPr>
+      </w:pPr>
+      <w:r>
+        <w:rPr>
+          <w:lang w:val="fr-FR"/>
+        </w:rPr>
+        <w:lastRenderedPageBreak/>
+        <w:t>Mode Opératoire</w:t>
+      </w:r>
+    </w:p>
+    <w:p>
+      <w:pPr>
+        <w:pStyle w:val="Heading2"/>
+        <w:rPr>
+          <w:lang w:val="fr-FR"/>
+        </w:rPr>
+      </w:pPr>
+      <w:r>
+        <w:rPr>
+          <w:lang w:val="fr-FR"/>
+        </w:rPr>
+        <w:t>Description du déchiffrement</w:t>
+      </w:r>
+    </w:p>
+    <w:p>
+      <w:pPr>
+        <w:rPr>
+          <w:lang w:val="fr-FR"/>
+        </w:rPr>
+      </w:pPr>
+      <w:r>
+        <w:rPr>
+          <w:noProof/>
+          <w:lang w:val="fr-FR"/>
+        </w:rPr>
+        <w:drawing>
+          <wp:inline distT="0" distB="0" distL="0" distR="0" wp14:anchorId="2736323D" wp14:editId="5C956261">
+            <wp:extent cx="5759999" cy="1746885"/>
+            <wp:effectExtent l="0" t="0" r="0" b="5715"/>
+            <wp:docPr id="5" name="Picture 5"/>
+            <wp:cNvGraphicFramePr>
+              <a:graphicFrameLocks xmlns:a="http://schemas.openxmlformats.org/drawingml/2006/main" noChangeAspect="1"/>
+            </wp:cNvGraphicFramePr>
+            <a:graphic xmlns:a="http://schemas.openxmlformats.org/drawingml/2006/main">
+              <a:graphicData uri="http://schemas.openxmlformats.org/drawingml/2006/picture">
+                <pic:pic xmlns:pic="http://schemas.openxmlformats.org/drawingml/2006/picture">
+                  <pic:nvPicPr>
+                    <pic:cNvPr id="5" name="Picture 5"/>
+                    <pic:cNvPicPr/>
+                  </pic:nvPicPr>
+                  <pic:blipFill>
+                    <a:blip r:embed="rId11">
+                      <a:extLst>
+                        <a:ext uri="{28A0092B-C50C-407E-A947-70E740481C1C}">
+                          <a14:useLocalDpi xmlns:a14="http://schemas.microsoft.com/office/drawing/2010/main" val="0"/>
+                        </a:ext>
+                      </a:extLst>
+                    </a:blip>
+                    <a:stretch>
+                      <a:fillRect/>
+                    </a:stretch>
+                  </pic:blipFill>
+                  <pic:spPr>
+                    <a:xfrm>
+                      <a:off x="0" y="0"/>
+                      <a:ext cx="5759999" cy="1746885"/>
+                    </a:xfrm>
+                    <a:prstGeom prst="rect">
+                      <a:avLst/>
+                    </a:prstGeom>
+                  </pic:spPr>
+                </pic:pic>
+              </a:graphicData>
+            </a:graphic>
+          </wp:inline>
+        </w:drawing>
+      </w:r>
+    </w:p>
+    <w:p>
+      <w:pPr>
+        <w:pStyle w:val="Heading2"/>
+        <w:rPr>
+          <w:lang w:val="fr-FR"/>
+        </w:rPr>
+      </w:pPr>
+      <w:r>
+        <w:rPr>
+          <w:lang w:val="fr-FR"/>
+        </w:rPr>
+        <w:t>Analyse de l’attaquant</w:t>
+      </w:r>
+    </w:p>
+    <w:p>
+      <w:pPr>
+        <w:rPr>
+          <w:lang w:val="fr-FR"/>
+        </w:rPr>
+      </w:pPr>
+      <w:r>
+        <w:rPr>
+          <w:lang w:val="fr-FR"/>
+        </w:rPr>
+        <w:t xml:space="preserve">Connaissance de l’attaquant : </w:t>
+      </w:r>
+    </w:p>
+    <w:p>
+      <w:pPr>
+        <w:pStyle w:val="ListParagraph"/>
+        <w:numPr>
+          <w:ilvl w:val="0"/>
+          <w:numId w:val="16"/>
+        </w:numPr>
+        <w:rPr>
+          <w:lang w:val="fr-FR"/>
+        </w:rPr>
+      </w:pPr>
+      <w:r>
+        <w:rPr>
+          <w:lang w:val="fr-FR"/>
+        </w:rPr>
+        <w:t xml:space="preserve">Un message </w:t>
+      </w:r>
+      <w:r>
+        <w:rPr>
+          <w:lang w:val="fr-FR"/>
+        </w:rPr>
+        <w:t>m3</w:t>
+      </w:r>
+      <w:r>
+        <w:rPr>
+          <w:lang w:val="fr-FR"/>
+        </w:rPr>
+        <w:t xml:space="preserve"> </w:t>
+      </w:r>
+    </w:p>
+    <w:p>
+      <w:pPr>
+        <w:pStyle w:val="ListParagraph"/>
+        <w:numPr>
+          <w:ilvl w:val="0"/>
+          <w:numId w:val="16"/>
+        </w:numPr>
+        <w:rPr>
+          <w:lang w:val="fr-FR"/>
+        </w:rPr>
+      </w:pPr>
+      <w:r>
+        <w:rPr>
+          <w:lang w:val="fr-FR"/>
+        </w:rPr>
+        <w:t>S</w:t>
+      </w:r>
+      <w:r>
+        <w:rPr>
+          <w:lang w:val="fr-FR"/>
+        </w:rPr>
+        <w:t xml:space="preserve">on équivalent chiffré </w:t>
+      </w:r>
+      <w:r>
+        <w:rPr>
+          <w:lang w:val="fr-FR"/>
+        </w:rPr>
+        <w:t>c3</w:t>
+      </w:r>
+    </w:p>
+    <w:p>
+      <w:pPr>
+        <w:pStyle w:val="ListParagraph"/>
+        <w:numPr>
+          <w:ilvl w:val="0"/>
+          <w:numId w:val="16"/>
+        </w:numPr>
+        <w:rPr>
+          <w:lang w:val="fr-FR"/>
+        </w:rPr>
+      </w:pPr>
+      <w:r>
+        <w:rPr>
+          <w:lang w:val="fr-FR"/>
+        </w:rPr>
+        <w:t>L’IV est également connu puisque on estime qu’il est toujours transmis en clair</w:t>
+      </w:r>
+      <w:r>
+        <w:rPr>
+          <w:lang w:val="fr-FR"/>
+        </w:rPr>
+        <w:t xml:space="preserve"> (IV3)</w:t>
+      </w:r>
+    </w:p>
+    <w:p>
+      <w:pPr>
+        <w:pStyle w:val="ListParagraph"/>
+        <w:numPr>
+          <w:ilvl w:val="0"/>
+          <w:numId w:val="16"/>
+        </w:numPr>
+        <w:rPr>
+          <w:lang w:val="fr-FR"/>
+        </w:rPr>
+      </w:pPr>
+      <w:r>
+        <w:rPr>
+          <w:lang w:val="fr-FR"/>
+        </w:rPr>
+        <w:t>Un message chiffré c3chall</w:t>
+      </w:r>
+    </w:p>
+    <w:p>
+      <w:pPr>
+        <w:pStyle w:val="ListParagraph"/>
+        <w:numPr>
+          <w:ilvl w:val="0"/>
+          <w:numId w:val="16"/>
+        </w:numPr>
+        <w:rPr>
+          <w:lang w:val="fr-FR"/>
+        </w:rPr>
+      </w:pPr>
+      <w:r>
+        <w:rPr>
+          <w:lang w:val="fr-FR"/>
+        </w:rPr>
+        <w:t>L’IV avec le quel il a été chiffré (IV3chall)</w:t>
+      </w:r>
+    </w:p>
+    <w:p>
+      <w:pPr>
+        <w:rPr>
+          <w:lang w:val="fr-FR"/>
+        </w:rPr>
+      </w:pPr>
+      <w:r>
+        <w:rPr>
+          <w:lang w:val="fr-FR"/>
+        </w:rPr>
+        <w:t>Le message c3 et c3chall ont été chiffré avec la même clé.</w:t>
+      </w:r>
+    </w:p>
+    <w:p>
+      <w:pPr>
+        <w:rPr>
+          <w:lang w:val="fr-FR"/>
+        </w:rPr>
+      </w:pPr>
+      <w:r>
+        <w:rPr>
+          <w:lang w:val="fr-FR"/>
+        </w:rPr>
+        <w:t>A l’aide de m3, c3 et IV3 on peut trouver :</w:t>
+      </w:r>
+    </w:p>
+    <w:p>
+      <w:pPr>
+        <w:rPr>
+          <w:rFonts w:eastAsiaTheme="minorEastAsia"/>
+        </w:rPr>
+      </w:pPr>
+      <m:oMathPara>
+        <m:oMathParaPr>
+          <m:jc m:val="left"/>
+        </m:oMathParaPr>
+        <m:oMath>
+          <m:r>
+            <w:rPr>
+              <w:rFonts w:ascii="Cambria Math" w:hAnsi="Cambria Math"/>
+              <w:color w:val="FF0000"/>
+              <w:lang w:val="fr-FR"/>
+            </w:rPr>
+            <m:t>a</m:t>
+          </m:r>
+          <m:r>
+            <w:rPr>
+              <w:rFonts w:ascii="Cambria Math" w:hAnsi="Cambria Math"/>
+              <w:color w:val="FF0000"/>
+              <w:lang w:val="fr-FR"/>
+            </w:rPr>
+            <m:t>0</m:t>
+          </m:r>
+          <m:r>
+            <w:rPr>
+              <w:rFonts w:ascii="Cambria Math" w:hAnsi="Cambria Math"/>
+              <w:lang w:val="fr-FR"/>
+            </w:rPr>
+            <m:t xml:space="preserve">= </m:t>
+          </m:r>
+          <m:r>
+            <w:rPr>
+              <w:rFonts w:ascii="Cambria Math" w:hAnsi="Cambria Math"/>
+              <w:color w:val="FF0000"/>
+              <w:lang w:val="fr-FR"/>
+            </w:rPr>
+            <m:t>p0</m:t>
+          </m:r>
+          <m:r>
+            <m:rPr>
+              <m:sty m:val="p"/>
+            </m:rPr>
+            <w:rPr>
+              <w:rFonts w:ascii="Cambria Math" w:hAnsi="Cambria Math"/>
+            </w:rPr>
+            <m:t>⊕</m:t>
+          </m:r>
+          <m:r>
+            <w:rPr>
+              <w:rFonts w:ascii="Cambria Math" w:eastAsiaTheme="minorEastAsia" w:hAnsi="Cambria Math"/>
+              <w:color w:val="FF0000"/>
+            </w:rPr>
+            <m:t>t</m:t>
+          </m:r>
+          <m:r>
+            <w:rPr>
+              <w:rFonts w:ascii="Cambria Math" w:eastAsiaTheme="minorEastAsia" w:hAnsi="Cambria Math"/>
+              <w:color w:val="FF0000"/>
+            </w:rPr>
+            <m:t>_</m:t>
+          </m:r>
+          <m:r>
+            <w:rPr>
+              <w:rFonts w:ascii="Cambria Math" w:eastAsiaTheme="minorEastAsia" w:hAnsi="Cambria Math"/>
+              <w:color w:val="FF0000"/>
+            </w:rPr>
+            <m:t>0</m:t>
+          </m:r>
+        </m:oMath>
+      </m:oMathPara>
+    </w:p>
+    <w:p>
+      <w:pPr>
+        <w:rPr>
+          <w:rFonts w:eastAsiaTheme="minorEastAsia"/>
+        </w:rPr>
+      </w:pPr>
+      <m:oMathPara>
+        <m:oMathParaPr>
+          <m:jc m:val="left"/>
+        </m:oMathParaPr>
+        <m:oMath>
+          <m:r>
+            <w:rPr>
+              <w:rFonts w:ascii="Cambria Math" w:hAnsi="Cambria Math"/>
+              <w:color w:val="FF0000"/>
+              <w:lang w:val="fr-FR"/>
+            </w:rPr>
+            <m:t>b</m:t>
+          </m:r>
+          <m:r>
+            <w:rPr>
+              <w:rFonts w:ascii="Cambria Math" w:hAnsi="Cambria Math"/>
+              <w:color w:val="FF0000"/>
+              <w:lang w:val="fr-FR"/>
+            </w:rPr>
+            <m:t>0</m:t>
+          </m:r>
+          <m:r>
+            <w:rPr>
+              <w:rFonts w:ascii="Cambria Math" w:hAnsi="Cambria Math"/>
+              <w:lang w:val="fr-FR"/>
+            </w:rPr>
+            <m:t xml:space="preserve">= </m:t>
+          </m:r>
+          <m:r>
+            <w:rPr>
+              <w:rFonts w:ascii="Cambria Math" w:hAnsi="Cambria Math"/>
+              <w:color w:val="FF0000"/>
+              <w:lang w:val="fr-FR"/>
+            </w:rPr>
+            <m:t>a</m:t>
+          </m:r>
+          <m:r>
+            <w:rPr>
+              <w:rFonts w:ascii="Cambria Math" w:hAnsi="Cambria Math"/>
+              <w:color w:val="FF0000"/>
+              <w:lang w:val="fr-FR"/>
+            </w:rPr>
+            <m:t>0</m:t>
+          </m:r>
+          <m:r>
+            <m:rPr>
+              <m:sty m:val="p"/>
+            </m:rPr>
+            <w:rPr>
+              <w:rFonts w:ascii="Cambria Math" w:hAnsi="Cambria Math"/>
+            </w:rPr>
+            <m:t>⊕</m:t>
+          </m:r>
+          <m:r>
+            <w:rPr>
+              <w:rFonts w:ascii="Cambria Math" w:eastAsiaTheme="minorEastAsia" w:hAnsi="Cambria Math"/>
+              <w:color w:val="FF0000"/>
+            </w:rPr>
+            <m:t>c0</m:t>
+          </m:r>
+        </m:oMath>
+      </m:oMathPara>
+    </w:p>
+    <w:p>
+      <w:pPr>
+        <w:rPr>
+          <w:rFonts w:eastAsiaTheme="minorEastAsia"/>
+          <w:lang w:val="fr-FR"/>
+        </w:rPr>
+      </w:pPr>
+      <w:r>
+        <w:rPr>
+          <w:rFonts w:eastAsiaTheme="minorEastAsia"/>
+          <w:lang w:val="fr-FR"/>
+        </w:rPr>
+        <w:t>Une fois que le</w:t>
+      </w:r>
+      <w:r>
+        <w:rPr>
+          <w:rFonts w:eastAsiaTheme="minorEastAsia"/>
+          <w:lang w:val="fr-FR"/>
+        </w:rPr>
+        <w:t xml:space="preserve"> variable</w:t>
+      </w:r>
+      <w:r>
+        <w:rPr>
+          <w:rFonts w:eastAsiaTheme="minorEastAsia"/>
+          <w:lang w:val="fr-FR"/>
+        </w:rPr>
+        <w:t xml:space="preserve"> `</w:t>
+      </w:r>
+      <w:r>
+        <w:rPr>
+          <w:rFonts w:eastAsiaTheme="minorEastAsia"/>
+          <w:color w:val="FF0000"/>
+          <w:lang w:val="fr-FR"/>
+        </w:rPr>
+        <w:t>b</w:t>
+      </w:r>
+      <w:r>
+        <w:rPr>
+          <w:rFonts w:eastAsiaTheme="minorEastAsia"/>
+          <w:color w:val="FF0000"/>
+          <w:lang w:val="fr-FR"/>
+        </w:rPr>
+        <w:t>0</w:t>
+      </w:r>
+      <w:r>
+        <w:rPr>
+          <w:rFonts w:eastAsiaTheme="minorEastAsia"/>
+          <w:lang w:val="fr-FR"/>
+        </w:rPr>
+        <w:t>` correspondant</w:t>
+      </w:r>
+      <w:r>
+        <w:rPr>
+          <w:rFonts w:eastAsiaTheme="minorEastAsia"/>
+          <w:lang w:val="fr-FR"/>
+        </w:rPr>
+        <w:t>e</w:t>
+      </w:r>
+      <w:r>
+        <w:rPr>
+          <w:rFonts w:eastAsiaTheme="minorEastAsia"/>
+          <w:lang w:val="fr-FR"/>
+        </w:rPr>
+        <w:t xml:space="preserve"> au premier bloc est trouvé</w:t>
+      </w:r>
+      <w:r>
+        <w:rPr>
+          <w:rFonts w:eastAsiaTheme="minorEastAsia"/>
+          <w:lang w:val="fr-FR"/>
+        </w:rPr>
+        <w:t>e</w:t>
+      </w:r>
+      <w:r>
+        <w:rPr>
+          <w:rFonts w:eastAsiaTheme="minorEastAsia"/>
+          <w:lang w:val="fr-FR"/>
+        </w:rPr>
+        <w:t>, on répète l’opération pour tout les prochains bloc</w:t>
+      </w:r>
+      <w:r>
+        <w:rPr>
+          <w:rFonts w:eastAsiaTheme="minorEastAsia"/>
+          <w:lang w:val="fr-FR"/>
+        </w:rPr>
+        <w:t xml:space="preserve">. (jusqu’à trouver </w:t>
+      </w:r>
+      <w:r>
+        <w:rPr>
+          <w:rFonts w:eastAsiaTheme="minorEastAsia"/>
+          <w:color w:val="FF0000"/>
+          <w:lang w:val="fr-FR"/>
+        </w:rPr>
+        <w:t>bi</w:t>
+      </w:r>
+      <w:r>
+        <w:rPr>
+          <w:rFonts w:eastAsiaTheme="minorEastAsia"/>
+          <w:lang w:val="fr-FR"/>
+        </w:rPr>
+        <w:t>)</w:t>
+      </w:r>
+    </w:p>
+    <w:p>
+      <w:pPr>
+        <w:rPr>
+          <w:rFonts w:eastAsiaTheme="minorEastAsia"/>
+          <w:lang w:val="fr-FR"/>
+        </w:rPr>
+      </w:pPr>
+      <w:r>
+        <w:rPr>
+          <w:rFonts w:eastAsiaTheme="minorEastAsia"/>
+          <w:lang w:val="fr-FR"/>
+        </w:rPr>
+        <w:t xml:space="preserve">En effet, cette variable </w:t>
+      </w:r>
+      <w:r>
+        <w:rPr>
+          <w:rFonts w:eastAsiaTheme="minorEastAsia"/>
+          <w:color w:val="FF0000"/>
+          <w:lang w:val="fr-FR"/>
+        </w:rPr>
+        <w:t xml:space="preserve">b </w:t>
+      </w:r>
+      <w:r>
+        <w:rPr>
+          <w:rFonts w:eastAsiaTheme="minorEastAsia"/>
+          <w:lang w:val="fr-FR"/>
+        </w:rPr>
+        <w:t>nous est très utile</w:t>
+      </w:r>
+      <w:r>
+        <w:rPr>
+          <w:rFonts w:eastAsiaTheme="minorEastAsia"/>
+          <w:lang w:val="fr-FR"/>
+        </w:rPr>
+        <w:t xml:space="preserve">, elle représente en fait le résultat du chiffrement AES avec la clé inconnue. Cette variable </w:t>
+      </w:r>
+      <w:r>
+        <w:rPr>
+          <w:rFonts w:eastAsiaTheme="minorEastAsia"/>
+          <w:lang w:val="fr-FR"/>
+        </w:rPr>
+        <w:t xml:space="preserve">reste la même pour chaque bloc de chiffrement. Ainsi, une fois toute les variables </w:t>
+      </w:r>
+      <w:r>
+        <w:rPr>
+          <w:rFonts w:eastAsiaTheme="minorEastAsia"/>
+          <w:color w:val="FF0000"/>
+          <w:lang w:val="fr-FR"/>
+        </w:rPr>
+        <w:t xml:space="preserve">b </w:t>
+      </w:r>
+      <w:r>
+        <w:rPr>
+          <w:rFonts w:eastAsiaTheme="minorEastAsia"/>
+          <w:lang w:val="fr-FR"/>
+        </w:rPr>
+        <w:t xml:space="preserve">récupérées, il nous est possible de </w:t>
+      </w:r>
+      <w:r>
+        <w:rPr>
+          <w:rFonts w:eastAsiaTheme="minorEastAsia"/>
+          <w:lang w:val="fr-FR"/>
+        </w:rPr>
+        <w:t>déchiffrer le message chiffré bloc par bloc.</w:t>
+      </w:r>
+    </w:p>
+    <w:p>
+      <w:pPr>
+        <w:rPr>
+          <w:rFonts w:eastAsiaTheme="minorEastAsia"/>
+          <w:lang w:val="fr-FR"/>
+        </w:rPr>
+      </w:pPr>
+      <w:r>
+        <w:rPr>
+          <w:rFonts w:eastAsiaTheme="minorEastAsia"/>
+          <w:lang w:val="fr-FR"/>
+        </w:rPr>
+        <w:t xml:space="preserve">Durant le déchiffrement de c3chall, il faut également recalculer la variable </w:t>
       </w:r>
       <w:proofErr w:type="spellStart"/>
       <w:r>
         <w:rPr>
-          <w:lang w:val="fr-FR"/>
-        </w:rPr>
-        <w:t>Cipher</w:t>
+          <w:rFonts w:eastAsiaTheme="minorEastAsia"/>
+          <w:color w:val="FF0000"/>
+          <w:lang w:val="fr-FR"/>
+        </w:rPr>
+        <w:t>t_i</w:t>
       </w:r>
       <w:proofErr w:type="spellEnd"/>
       <w:r>
         <w:rPr>
-          <w:lang w:val="fr-FR"/>
-        </w:rPr>
-        <w:t xml:space="preserve"> Bloc </w:t>
-      </w:r>
-      <w:proofErr w:type="spellStart"/>
-      <w:r>
-        <w:rPr>
-          <w:lang w:val="fr-FR"/>
-        </w:rPr>
-        <w:t>Chaining</w:t>
-      </w:r>
-      <w:proofErr w:type="spellEnd"/>
-    </w:p>
-    <w:p>
-      <w:pPr>
-        <w:rPr>
-          <w:lang w:val="fr-FR"/>
-        </w:rPr>
-      </w:pPr>
-    </w:p>
-    <w:p>
-      <w:pPr>
-        <w:pStyle w:val="Heading1"/>
-        <w:rPr>
-          <w:lang w:val="fr-FR"/>
-        </w:rPr>
-      </w:pPr>
-      <w:r>
-        <w:rPr>
-          <w:lang w:val="fr-FR"/>
-        </w:rPr>
-        <w:t>Un Nouveau Système de Chiffrement</w:t>
-      </w:r>
-    </w:p>
-    <w:p>
-      <w:pPr>
-        <w:rPr>
-          <w:lang w:val="fr-FR"/>
-        </w:rPr>
-      </w:pPr>
-      <w:proofErr w:type="spellStart"/>
-      <w:r>
-        <w:rPr>
-          <w:lang w:val="fr-FR"/>
-        </w:rPr>
-        <w:t>Asdasd</w:t>
-      </w:r>
-      <w:proofErr w:type="spellEnd"/>
-    </w:p>
-    <w:p>
-      <w:pPr>
-        <w:pStyle w:val="Heading1"/>
-        <w:rPr>
-          <w:lang w:val="fr-FR"/>
-        </w:rPr>
-      </w:pPr>
-      <w:r>
-        <w:rPr>
-          <w:lang w:val="fr-FR"/>
-        </w:rPr>
-        <w:t>Mode Opératoire</w:t>
-      </w:r>
-    </w:p>
-    <w:p>
-      <w:pPr>
-        <w:rPr>
-          <w:lang w:val="fr-FR"/>
-        </w:rPr>
-      </w:pPr>
-    </w:p>
-    <w:p>
-      <w:pPr>
-        <w:rPr>
-          <w:lang w:val="fr-FR"/>
-        </w:rPr>
-      </w:pPr>
+          <w:rFonts w:eastAsiaTheme="minorEastAsia"/>
+          <w:color w:val="FF0000"/>
+          <w:lang w:val="fr-FR"/>
+        </w:rPr>
+        <w:t xml:space="preserve"> </w:t>
+      </w:r>
+      <w:r>
+        <w:rPr>
+          <w:rFonts w:eastAsiaTheme="minorEastAsia"/>
+          <w:lang w:val="fr-FR"/>
+        </w:rPr>
+        <w:t>correspondante à chaque bloc. Ceci n’est pas un problèmes puisque l’on connait IV3chall.</w:t>
+      </w:r>
+    </w:p>
+    <w:p>
+      <w:pPr>
+        <w:rPr>
+          <w:rFonts w:eastAsiaTheme="minorEastAsia"/>
+          <w:lang w:val="fr-FR"/>
+        </w:rPr>
+      </w:pPr>
+      <w:r>
+        <w:rPr>
+          <w:rFonts w:eastAsiaTheme="minorEastAsia"/>
+          <w:lang w:val="fr-FR"/>
+        </w:rPr>
+        <w:t xml:space="preserve">Cette fois ci en prenant c3chall = </w:t>
+      </w:r>
+      <w:r>
+        <w:rPr>
+          <w:rFonts w:eastAsiaTheme="minorEastAsia"/>
+          <w:color w:val="FF0000"/>
+          <w:lang w:val="fr-FR"/>
+        </w:rPr>
+        <w:t>c</w:t>
+      </w:r>
+      <w:r>
+        <w:rPr>
+          <w:rFonts w:eastAsiaTheme="minorEastAsia"/>
+          <w:lang w:val="fr-FR"/>
+        </w:rPr>
+        <w:t xml:space="preserve"> et IV3chall :</w:t>
+      </w:r>
+    </w:p>
+    <w:p>
+      <w:pPr>
+        <w:rPr>
+          <w:rFonts w:eastAsiaTheme="minorEastAsia"/>
+          <w:color w:val="FF0000"/>
+        </w:rPr>
+      </w:pPr>
+      <m:oMathPara>
+        <m:oMathParaPr>
+          <m:jc m:val="left"/>
+        </m:oMathParaPr>
+        <m:oMath>
+          <m:r>
+            <w:rPr>
+              <w:rFonts w:ascii="Cambria Math" w:hAnsi="Cambria Math"/>
+              <w:color w:val="FF0000"/>
+              <w:lang w:val="fr-FR"/>
+            </w:rPr>
+            <m:t>a</m:t>
+          </m:r>
+          <m:r>
+            <w:rPr>
+              <w:rFonts w:ascii="Cambria Math" w:hAnsi="Cambria Math"/>
+              <w:color w:val="FF0000"/>
+              <w:lang w:val="fr-FR"/>
+            </w:rPr>
+            <m:t>0</m:t>
+          </m:r>
+          <m:r>
+            <w:rPr>
+              <w:rFonts w:ascii="Cambria Math" w:hAnsi="Cambria Math"/>
+              <w:lang w:val="fr-FR"/>
+            </w:rPr>
+            <m:t xml:space="preserve">= </m:t>
+          </m:r>
+          <m:r>
+            <w:rPr>
+              <w:rFonts w:ascii="Cambria Math" w:hAnsi="Cambria Math"/>
+              <w:color w:val="FF0000"/>
+              <w:lang w:val="fr-FR"/>
+            </w:rPr>
+            <m:t>b</m:t>
+          </m:r>
+          <m:r>
+            <w:rPr>
+              <w:rFonts w:ascii="Cambria Math" w:hAnsi="Cambria Math"/>
+              <w:color w:val="FF0000"/>
+              <w:lang w:val="fr-FR"/>
+            </w:rPr>
+            <m:t>0</m:t>
+          </m:r>
+          <m:r>
+            <m:rPr>
+              <m:sty m:val="p"/>
+            </m:rPr>
+            <w:rPr>
+              <w:rFonts w:ascii="Cambria Math" w:hAnsi="Cambria Math"/>
+            </w:rPr>
+            <m:t>⊕</m:t>
+          </m:r>
+          <m:r>
+            <w:rPr>
+              <w:rFonts w:ascii="Cambria Math" w:eastAsiaTheme="minorEastAsia" w:hAnsi="Cambria Math"/>
+              <w:color w:val="FF0000"/>
+            </w:rPr>
+            <m:t>c0</m:t>
+          </m:r>
+        </m:oMath>
+      </m:oMathPara>
+    </w:p>
+    <w:p>
+      <w:pPr>
+        <w:rPr>
+          <w:rFonts w:eastAsiaTheme="minorEastAsia"/>
+          <w:color w:val="FF0000"/>
+        </w:rPr>
+      </w:pPr>
+      <m:oMathPara>
+        <m:oMathParaPr>
+          <m:jc m:val="left"/>
+        </m:oMathParaPr>
+        <m:oMath>
+          <m:r>
+            <w:rPr>
+              <w:rFonts w:ascii="Cambria Math" w:hAnsi="Cambria Math"/>
+              <w:color w:val="FF0000"/>
+              <w:lang w:val="fr-FR"/>
+            </w:rPr>
+            <m:t>p</m:t>
+          </m:r>
+          <m:r>
+            <w:rPr>
+              <w:rFonts w:ascii="Cambria Math" w:hAnsi="Cambria Math"/>
+              <w:color w:val="FF0000"/>
+              <w:lang w:val="fr-FR"/>
+            </w:rPr>
+            <m:t>0</m:t>
+          </m:r>
+          <m:r>
+            <w:rPr>
+              <w:rFonts w:ascii="Cambria Math" w:hAnsi="Cambria Math"/>
+              <w:lang w:val="fr-FR"/>
+            </w:rPr>
+            <m:t xml:space="preserve">= </m:t>
+          </m:r>
+          <m:r>
+            <w:rPr>
+              <w:rFonts w:ascii="Cambria Math" w:hAnsi="Cambria Math"/>
+              <w:color w:val="FF0000"/>
+              <w:lang w:val="fr-FR"/>
+            </w:rPr>
+            <m:t>a</m:t>
+          </m:r>
+          <m:r>
+            <w:rPr>
+              <w:rFonts w:ascii="Cambria Math" w:hAnsi="Cambria Math"/>
+              <w:color w:val="FF0000"/>
+              <w:lang w:val="fr-FR"/>
+            </w:rPr>
+            <m:t>0</m:t>
+          </m:r>
+          <m:r>
+            <m:rPr>
+              <m:sty m:val="p"/>
+            </m:rPr>
+            <w:rPr>
+              <w:rFonts w:ascii="Cambria Math" w:hAnsi="Cambria Math"/>
+            </w:rPr>
+            <m:t>⊕</m:t>
+          </m:r>
+          <m:r>
+            <w:rPr>
+              <w:rFonts w:ascii="Cambria Math" w:eastAsiaTheme="minorEastAsia" w:hAnsi="Cambria Math"/>
+              <w:color w:val="FF0000"/>
+            </w:rPr>
+            <m:t>t_0</m:t>
+          </m:r>
+        </m:oMath>
+      </m:oMathPara>
+    </w:p>
+    <w:p>
+      <w:pPr>
+        <w:rPr>
+          <w:lang w:val="fr-FR"/>
+        </w:rPr>
+      </w:pPr>
+      <w:r>
+        <w:rPr>
+          <w:rFonts w:eastAsiaTheme="minorEastAsia"/>
+          <w:lang w:val="fr-FR"/>
+        </w:rPr>
+        <w:t xml:space="preserve">On a donc </w:t>
+      </w:r>
+      <w:r>
+        <w:rPr>
+          <w:rFonts w:eastAsiaTheme="minorEastAsia"/>
+          <w:lang w:val="fr-FR"/>
+        </w:rPr>
+        <w:t>déchiffré</w:t>
+      </w:r>
+      <w:r>
+        <w:rPr>
+          <w:rFonts w:eastAsiaTheme="minorEastAsia"/>
+          <w:lang w:val="fr-FR"/>
+        </w:rPr>
+        <w:t xml:space="preserve"> le premier bloc de c3chall.</w:t>
+      </w:r>
     </w:p>
     <w:sectPr>
-      <w:headerReference w:type="default" r:id="rId7"/>
-      <w:footerReference w:type="default" r:id="rId8"/>
-      <w:headerReference w:type="first" r:id="rId9"/>
+      <w:headerReference w:type="default" r:id="rId12"/>
+      <w:footerReference w:type="default" r:id="rId13"/>
+      <w:headerReference w:type="first" r:id="rId14"/>
       <w:pgSz w:w="11906" w:h="16838"/>
       <w:pgMar w:top="1417" w:right="1417" w:bottom="1417" w:left="1417" w:header="708" w:footer="708" w:gutter="0"/>
       <w:pgNumType w:start="0"/>
@@ -677,11 +1826,6 @@
       </w:p>
     </w:sdtContent>
   </w:sdt>
-  <w:p>
-    <w:pPr>
-      <w:pStyle w:val="Footer"/>
-    </w:pPr>
-  </w:p>
 </w:ftr>
 </file>
 
@@ -1242,6 +2386,119 @@
     </w:lvl>
   </w:abstractNum>
   <w:abstractNum w:abstractNumId="4" w15:restartNumberingAfterBreak="0">
+    <w:nsid w:val="15C44340"/>
+    <w:multiLevelType w:val="hybridMultilevel"/>
+    <w:tmpl w:val="4170B61C"/>
+    <w:lvl w:ilvl="0" w:tplc="100C0001">
+      <w:start w:val="1"/>
+      <w:numFmt w:val="bullet"/>
+      <w:lvlText w:val=""/>
+      <w:lvlJc w:val="left"/>
+      <w:pPr>
+        <w:ind w:left="720" w:hanging="360"/>
+      </w:pPr>
+      <w:rPr>
+        <w:rFonts w:ascii="Symbol" w:hAnsi="Symbol" w:hint="default"/>
+      </w:rPr>
+    </w:lvl>
+    <w:lvl w:ilvl="1" w:tplc="100C0003" w:tentative="1">
+      <w:start w:val="1"/>
+      <w:numFmt w:val="bullet"/>
+      <w:lvlText w:val="o"/>
+      <w:lvlJc w:val="left"/>
+      <w:pPr>
+        <w:ind w:left="1440" w:hanging="360"/>
+      </w:pPr>
+      <w:rPr>
+        <w:rFonts w:ascii="Courier New" w:hAnsi="Courier New" w:cs="Courier New" w:hint="default"/>
+      </w:rPr>
+    </w:lvl>
+    <w:lvl w:ilvl="2" w:tplc="100C0005" w:tentative="1">
+      <w:start w:val="1"/>
+      <w:numFmt w:val="bullet"/>
+      <w:lvlText w:val=""/>
+      <w:lvlJc w:val="left"/>
+      <w:pPr>
+        <w:ind w:left="2160" w:hanging="360"/>
+      </w:pPr>
+      <w:rPr>
+        <w:rFonts w:ascii="Wingdings" w:hAnsi="Wingdings" w:hint="default"/>
+      </w:rPr>
+    </w:lvl>
+    <w:lvl w:ilvl="3" w:tplc="100C0001" w:tentative="1">
+      <w:start w:val="1"/>
+      <w:numFmt w:val="bullet"/>
+      <w:lvlText w:val=""/>
+      <w:lvlJc w:val="left"/>
+      <w:pPr>
+        <w:ind w:left="2880" w:hanging="360"/>
+      </w:pPr>
+      <w:rPr>
+        <w:rFonts w:ascii="Symbol" w:hAnsi="Symbol" w:hint="default"/>
+      </w:rPr>
+    </w:lvl>
+    <w:lvl w:ilvl="4" w:tplc="100C0003" w:tentative="1">
+      <w:start w:val="1"/>
+      <w:numFmt w:val="bullet"/>
+      <w:lvlText w:val="o"/>
+      <w:lvlJc w:val="left"/>
+      <w:pPr>
+        <w:ind w:left="3600" w:hanging="360"/>
+      </w:pPr>
+      <w:rPr>
+        <w:rFonts w:ascii="Courier New" w:hAnsi="Courier New" w:cs="Courier New" w:hint="default"/>
+      </w:rPr>
+    </w:lvl>
+    <w:lvl w:ilvl="5" w:tplc="100C0005" w:tentative="1">
+      <w:start w:val="1"/>
+      <w:numFmt w:val="bullet"/>
+      <w:lvlText w:val=""/>
+      <w:lvlJc w:val="left"/>
+      <w:pPr>
+        <w:ind w:left="4320" w:hanging="360"/>
+      </w:pPr>
+      <w:rPr>
+        <w:rFonts w:ascii="Wingdings" w:hAnsi="Wingdings" w:hint="default"/>
+      </w:rPr>
+    </w:lvl>
+    <w:lvl w:ilvl="6" w:tplc="100C0001" w:tentative="1">
+      <w:start w:val="1"/>
+      <w:numFmt w:val="bullet"/>
+      <w:lvlText w:val=""/>
+      <w:lvlJc w:val="left"/>
+      <w:pPr>
+        <w:ind w:left="5040" w:hanging="360"/>
+      </w:pPr>
+      <w:rPr>
+        <w:rFonts w:ascii="Symbol" w:hAnsi="Symbol" w:hint="default"/>
+      </w:rPr>
+    </w:lvl>
+    <w:lvl w:ilvl="7" w:tplc="100C0003" w:tentative="1">
+      <w:start w:val="1"/>
+      <w:numFmt w:val="bullet"/>
+      <w:lvlText w:val="o"/>
+      <w:lvlJc w:val="left"/>
+      <w:pPr>
+        <w:ind w:left="5760" w:hanging="360"/>
+      </w:pPr>
+      <w:rPr>
+        <w:rFonts w:ascii="Courier New" w:hAnsi="Courier New" w:cs="Courier New" w:hint="default"/>
+      </w:rPr>
+    </w:lvl>
+    <w:lvl w:ilvl="8" w:tplc="100C0005" w:tentative="1">
+      <w:start w:val="1"/>
+      <w:numFmt w:val="bullet"/>
+      <w:lvlText w:val=""/>
+      <w:lvlJc w:val="left"/>
+      <w:pPr>
+        <w:ind w:left="6480" w:hanging="360"/>
+      </w:pPr>
+      <w:rPr>
+        <w:rFonts w:ascii="Wingdings" w:hAnsi="Wingdings" w:hint="default"/>
+      </w:rPr>
+    </w:lvl>
+  </w:abstractNum>
+  <w:abstractNum w:abstractNumId="5" w15:restartNumberingAfterBreak="0">
     <w:nsid w:val="16A26978"/>
     <w:multiLevelType w:val="hybridMultilevel"/>
     <w:tmpl w:val="E2F8E1FC"/>
@@ -1354,7 +2611,7 @@
       </w:rPr>
     </w:lvl>
   </w:abstractNum>
-  <w:abstractNum w:abstractNumId="5" w15:restartNumberingAfterBreak="0">
+  <w:abstractNum w:abstractNumId="6" w15:restartNumberingAfterBreak="0">
     <w:nsid w:val="197E3DF0"/>
     <w:multiLevelType w:val="hybridMultilevel"/>
     <w:tmpl w:val="A516D4D6"/>
@@ -1467,7 +2724,7 @@
       </w:rPr>
     </w:lvl>
   </w:abstractNum>
-  <w:abstractNum w:abstractNumId="6" w15:restartNumberingAfterBreak="0">
+  <w:abstractNum w:abstractNumId="7" w15:restartNumberingAfterBreak="0">
     <w:nsid w:val="2412743A"/>
     <w:multiLevelType w:val="hybridMultilevel"/>
     <w:tmpl w:val="4F340218"/>
@@ -1557,7 +2814,7 @@
       </w:pPr>
     </w:lvl>
   </w:abstractNum>
-  <w:abstractNum w:abstractNumId="7" w15:restartNumberingAfterBreak="0">
+  <w:abstractNum w:abstractNumId="8" w15:restartNumberingAfterBreak="0">
     <w:nsid w:val="3ECC6AFF"/>
     <w:multiLevelType w:val="hybridMultilevel"/>
     <w:tmpl w:val="CB3A05C4"/>
@@ -1648,7 +2905,7 @@
       </w:pPr>
     </w:lvl>
   </w:abstractNum>
-  <w:abstractNum w:abstractNumId="8" w15:restartNumberingAfterBreak="0">
+  <w:abstractNum w:abstractNumId="9" w15:restartNumberingAfterBreak="0">
     <w:nsid w:val="425201B7"/>
     <w:multiLevelType w:val="hybridMultilevel"/>
     <w:tmpl w:val="853230C0"/>
@@ -1741,7 +2998,7 @@
       </w:pPr>
     </w:lvl>
   </w:abstractNum>
-  <w:abstractNum w:abstractNumId="9" w15:restartNumberingAfterBreak="0">
+  <w:abstractNum w:abstractNumId="10" w15:restartNumberingAfterBreak="0">
     <w:nsid w:val="44232707"/>
     <w:multiLevelType w:val="hybridMultilevel"/>
     <w:tmpl w:val="9DDEF94A"/>
@@ -1853,7 +3110,7 @@
       </w:rPr>
     </w:lvl>
   </w:abstractNum>
-  <w:abstractNum w:abstractNumId="10" w15:restartNumberingAfterBreak="0">
+  <w:abstractNum w:abstractNumId="11" w15:restartNumberingAfterBreak="0">
     <w:nsid w:val="49B745BC"/>
     <w:multiLevelType w:val="hybridMultilevel"/>
     <w:tmpl w:val="B888F082"/>
@@ -1965,7 +3222,7 @@
       </w:rPr>
     </w:lvl>
   </w:abstractNum>
-  <w:abstractNum w:abstractNumId="11" w15:restartNumberingAfterBreak="0">
+  <w:abstractNum w:abstractNumId="12" w15:restartNumberingAfterBreak="0">
     <w:nsid w:val="5478476F"/>
     <w:multiLevelType w:val="hybridMultilevel"/>
     <w:tmpl w:val="44524CA8"/>
@@ -2078,7 +3335,7 @@
       </w:rPr>
     </w:lvl>
   </w:abstractNum>
-  <w:abstractNum w:abstractNumId="12" w15:restartNumberingAfterBreak="0">
+  <w:abstractNum w:abstractNumId="13" w15:restartNumberingAfterBreak="0">
     <w:nsid w:val="6E1910D9"/>
     <w:multiLevelType w:val="hybridMultilevel"/>
     <w:tmpl w:val="352E958A"/>
@@ -2191,7 +3448,7 @@
       </w:rPr>
     </w:lvl>
   </w:abstractNum>
-  <w:abstractNum w:abstractNumId="13" w15:restartNumberingAfterBreak="0">
+  <w:abstractNum w:abstractNumId="14" w15:restartNumberingAfterBreak="0">
     <w:nsid w:val="79B31ED6"/>
     <w:multiLevelType w:val="hybridMultilevel"/>
     <w:tmpl w:val="60948204"/>
@@ -2281,7 +3538,7 @@
       </w:pPr>
     </w:lvl>
   </w:abstractNum>
-  <w:abstractNum w:abstractNumId="14" w15:restartNumberingAfterBreak="0">
+  <w:abstractNum w:abstractNumId="15" w15:restartNumberingAfterBreak="0">
     <w:nsid w:val="7E90319E"/>
     <w:multiLevelType w:val="hybridMultilevel"/>
     <w:tmpl w:val="3D3CAB58"/>
@@ -2395,49 +3652,52 @@
     </w:lvl>
   </w:abstractNum>
   <w:num w:numId="1" w16cid:durableId="1655143433">
-    <w:abstractNumId w:val="5"/>
+    <w:abstractNumId w:val="6"/>
   </w:num>
   <w:num w:numId="2" w16cid:durableId="1651714489">
-    <w:abstractNumId w:val="4"/>
+    <w:abstractNumId w:val="5"/>
   </w:num>
   <w:num w:numId="3" w16cid:durableId="1946768403">
     <w:abstractNumId w:val="0"/>
   </w:num>
   <w:num w:numId="4" w16cid:durableId="704986797">
-    <w:abstractNumId w:val="8"/>
+    <w:abstractNumId w:val="9"/>
   </w:num>
   <w:num w:numId="5" w16cid:durableId="170729724">
     <w:abstractNumId w:val="2"/>
   </w:num>
   <w:num w:numId="6" w16cid:durableId="1953781004">
-    <w:abstractNumId w:val="7"/>
+    <w:abstractNumId w:val="8"/>
   </w:num>
   <w:num w:numId="7" w16cid:durableId="1581524429">
-    <w:abstractNumId w:val="11"/>
+    <w:abstractNumId w:val="12"/>
   </w:num>
   <w:num w:numId="8" w16cid:durableId="1813478946">
-    <w:abstractNumId w:val="14"/>
+    <w:abstractNumId w:val="15"/>
   </w:num>
   <w:num w:numId="9" w16cid:durableId="352267049">
     <w:abstractNumId w:val="3"/>
   </w:num>
   <w:num w:numId="10" w16cid:durableId="1321230093">
-    <w:abstractNumId w:val="6"/>
+    <w:abstractNumId w:val="7"/>
   </w:num>
   <w:num w:numId="11" w16cid:durableId="493298899">
-    <w:abstractNumId w:val="13"/>
+    <w:abstractNumId w:val="14"/>
   </w:num>
   <w:num w:numId="12" w16cid:durableId="1384256691">
     <w:abstractNumId w:val="1"/>
   </w:num>
   <w:num w:numId="13" w16cid:durableId="2092848034">
-    <w:abstractNumId w:val="12"/>
+    <w:abstractNumId w:val="13"/>
   </w:num>
   <w:num w:numId="14" w16cid:durableId="328753190">
-    <w:abstractNumId w:val="9"/>
+    <w:abstractNumId w:val="10"/>
   </w:num>
   <w:num w:numId="15" w16cid:durableId="102651002">
-    <w:abstractNumId w:val="10"/>
+    <w:abstractNumId w:val="11"/>
+  </w:num>
+  <w:num w:numId="16" w16cid:durableId="1682047986">
+    <w:abstractNumId w:val="4"/>
   </w:num>
 </w:numbering>
 </file>
@@ -3091,6 +4351,45 @@
       <w:szCs w:val="24"/>
     </w:rPr>
   </w:style>
+  <w:style w:type="paragraph" w:styleId="FootnoteText">
+    <w:name w:val="footnote text"/>
+    <w:basedOn w:val="Normal"/>
+    <w:link w:val="FootnoteTextChar"/>
+    <w:uiPriority w:val="99"/>
+    <w:semiHidden/>
+    <w:unhideWhenUsed/>
+    <w:rsid w:val="00FF6A1A"/>
+    <w:pPr>
+      <w:spacing w:after="0" w:line="240" w:lineRule="auto"/>
+    </w:pPr>
+    <w:rPr>
+      <w:sz w:val="20"/>
+      <w:szCs w:val="20"/>
+    </w:rPr>
+  </w:style>
+  <w:style w:type="character" w:customStyle="1" w:styleId="FootnoteTextChar">
+    <w:name w:val="Footnote Text Char"/>
+    <w:basedOn w:val="DefaultParagraphFont"/>
+    <w:link w:val="FootnoteText"/>
+    <w:uiPriority w:val="99"/>
+    <w:semiHidden/>
+    <w:rsid w:val="00FF6A1A"/>
+    <w:rPr>
+      <w:sz w:val="20"/>
+      <w:szCs w:val="20"/>
+    </w:rPr>
+  </w:style>
+  <w:style w:type="character" w:styleId="FootnoteReference">
+    <w:name w:val="footnote reference"/>
+    <w:basedOn w:val="DefaultParagraphFont"/>
+    <w:uiPriority w:val="99"/>
+    <w:semiHidden/>
+    <w:unhideWhenUsed/>
+    <w:rsid w:val="00FF6A1A"/>
+    <w:rPr>
+      <w:vertAlign w:val="superscript"/>
+    </w:rPr>
+  </w:style>
 </w:styles>
 </file>
 
@@ -3387,4 +4686,16 @@
     </a:ext>
   </a:extLst>
 </a:theme>
+</file>
+
+<file path=customXml/item1.xml><?xml version="1.0" encoding="utf-8"?>
+<b:Sources xmlns:b="http://schemas.openxmlformats.org/officeDocument/2006/bibliography" xmlns="http://schemas.openxmlformats.org/officeDocument/2006/bibliography" SelectedStyle="\APASixthEditionOfficeOnline.xsl" StyleName="APA" Version="6"/>
+</file>
+
+<file path=customXml/itemProps1.xml><?xml version="1.0" encoding="utf-8"?>
+<ds:datastoreItem xmlns:ds="http://schemas.openxmlformats.org/officeDocument/2006/customXml" ds:itemID="{BFC23EA0-B6B4-482F-918D-FB5F68D82468}">
+  <ds:schemaRefs>
+    <ds:schemaRef ds:uri="http://schemas.openxmlformats.org/officeDocument/2006/bibliography"/>
+  </ds:schemaRefs>
+</ds:datastoreItem>
 </file>
</xml_diff>